<commit_message>
Updated Code Project Pages
-Updated the word on the code project pages and portfolio pages
- Updated some CSS
</commit_message>
<xml_diff>
--- a/Other/Writing.docx
+++ b/Other/Writing.docx
@@ -25,15 +25,7 @@
     </w:p>
     <w:p>
       <w:r>
-        <w:t xml:space="preserve">In a collaborative event hosted by </w:t>
-      </w:r>
-      <w:proofErr w:type="spellStart"/>
-      <w:r>
-        <w:t>TypeHaus</w:t>
-      </w:r>
-      <w:proofErr w:type="spellEnd"/>
-      <w:r>
-        <w:t xml:space="preserve">, a discord channel for graphic designers and creatives, the community came together the create a Type Font (Think Times New Roman or Helvetica) Each letter in the font was created by a different member of the community. The event was held for several weeks, in which people were assigned letters or character to create. </w:t>
+        <w:t xml:space="preserve">In a collaborative event hosted by TypeHaus, a discord channel for graphic designers and creatives, the community came together the create a Type Font (Think Times New Roman or Helvetica) Each letter in the font was created by a different member of the community. The event was held for several weeks, in which people were assigned letters or character to create. </w:t>
       </w:r>
     </w:p>
     <w:p>
@@ -269,8 +261,9 @@
       <w:pPr>
         <w:numPr>
           <w:ilvl w:val="0"/>
-          <w:numId w:val="1"/>
-        </w:numPr>
+          <w:numId w:val="2"/>
+        </w:numPr>
+        <w:spacing w:line="256" w:lineRule="auto"/>
       </w:pPr>
       <w:r>
         <w:lastRenderedPageBreak/>
@@ -281,19 +274,12 @@
       <w:pPr>
         <w:numPr>
           <w:ilvl w:val="0"/>
-          <w:numId w:val="1"/>
-        </w:numPr>
-      </w:pPr>
-      <w:r>
-        <w:t xml:space="preserve">The project consists of three major parts. The first part is an embedded system consisting of a motion triggered camera which will take pictures when it detects the motion of a moth. Next is morphospecies classification, where the images taken will be classified as the correct species of moth. Last is specific species classification. This is where images that are classified as the specific species, </w:t>
-      </w:r>
-      <w:proofErr w:type="spellStart"/>
-      <w:r>
-        <w:t>Malacasoma</w:t>
-      </w:r>
-      <w:proofErr w:type="spellEnd"/>
-      <w:r>
-        <w:t xml:space="preserve"> Americanum, have size analysis performed on them such as </w:t>
+          <w:numId w:val="2"/>
+        </w:numPr>
+        <w:spacing w:line="256" w:lineRule="auto"/>
+      </w:pPr>
+      <w:r>
+        <w:t xml:space="preserve">The project consists of three major parts. The first part is an embedded system consisting of a motion triggered camera which will take pictures when it detects the motion of a moth. Next is morphospecies classification, where the images taken will be classified as the correct species of moth. Last is specific species classification. This is where images that are classified as the specific species, Malacasoma Americanum, have size analysis performed on them such as </w:t>
       </w:r>
       <w:proofErr w:type="gramStart"/>
       <w:r>
@@ -301,332 +287,277 @@
       </w:r>
       <w:proofErr w:type="gramEnd"/>
       <w:r>
-        <w:t xml:space="preserve"> and area so that scientist can use this information to aid in their research</w:t>
+        <w:t xml:space="preserve"> and area so that scientist can use this information to aid in their research.</w:t>
       </w:r>
     </w:p>
     <w:p>
       <w:pPr>
         <w:numPr>
           <w:ilvl w:val="0"/>
-          <w:numId w:val="1"/>
-        </w:numPr>
-      </w:pPr>
-      <w:r>
-        <w:t xml:space="preserve">My team consisted of three </w:t>
+          <w:numId w:val="2"/>
+        </w:numPr>
+        <w:spacing w:line="256" w:lineRule="auto"/>
+      </w:pPr>
+      <w:r>
+        <w:t>My team consisted of three people, and we were each assigned to the three different parts. I oversaw the first part, the embedded system that would take the pictures. </w:t>
+      </w:r>
+    </w:p>
+    <w:p>
+      <w:pPr>
+        <w:numPr>
+          <w:ilvl w:val="0"/>
+          <w:numId w:val="2"/>
+        </w:numPr>
+        <w:spacing w:line="256" w:lineRule="auto"/>
+      </w:pPr>
+      <w:r>
+        <w:t>Software/Hardware Used</w:t>
+      </w:r>
+    </w:p>
+    <w:p>
+      <w:pPr>
+        <w:numPr>
+          <w:ilvl w:val="1"/>
+          <w:numId w:val="2"/>
+        </w:numPr>
+        <w:spacing w:line="256" w:lineRule="auto"/>
+      </w:pPr>
+      <w:r>
+        <w:t>Software/Libraries</w:t>
+      </w:r>
+    </w:p>
+    <w:p>
+      <w:pPr>
+        <w:numPr>
+          <w:ilvl w:val="2"/>
+          <w:numId w:val="2"/>
+        </w:numPr>
+        <w:spacing w:line="256" w:lineRule="auto"/>
+      </w:pPr>
+      <w:r>
+        <w:t>Amazon AWS Client (AWS CLI) for Raspberry Pi</w:t>
+      </w:r>
+    </w:p>
+    <w:p>
+      <w:pPr>
+        <w:numPr>
+          <w:ilvl w:val="2"/>
+          <w:numId w:val="2"/>
+        </w:numPr>
+        <w:spacing w:line="256" w:lineRule="auto"/>
+      </w:pPr>
+      <w:r>
+        <w:t>OpenCV Library</w:t>
+      </w:r>
+    </w:p>
+    <w:p>
+      <w:pPr>
+        <w:numPr>
+          <w:ilvl w:val="2"/>
+          <w:numId w:val="2"/>
+        </w:numPr>
+        <w:spacing w:line="256" w:lineRule="auto"/>
+      </w:pPr>
+      <w:r>
+        <w:t>PyImages Imutlis package</w:t>
+      </w:r>
+    </w:p>
+    <w:p>
+      <w:pPr>
+        <w:numPr>
+          <w:ilvl w:val="2"/>
+          <w:numId w:val="2"/>
+        </w:numPr>
+        <w:spacing w:line="256" w:lineRule="auto"/>
+      </w:pPr>
+      <w:r>
+        <w:t>Figma</w:t>
+      </w:r>
+    </w:p>
+    <w:p>
+      <w:pPr>
+        <w:numPr>
+          <w:ilvl w:val="2"/>
+          <w:numId w:val="2"/>
+        </w:numPr>
+        <w:spacing w:line="256" w:lineRule="auto"/>
+      </w:pPr>
+      <w:r>
+        <w:t>Autodesk Fusion 360</w:t>
+      </w:r>
+    </w:p>
+    <w:p>
+      <w:pPr>
+        <w:numPr>
+          <w:ilvl w:val="2"/>
+          <w:numId w:val="2"/>
+        </w:numPr>
+        <w:spacing w:line="256" w:lineRule="auto"/>
+      </w:pPr>
+      <w:r>
+        <w:t>Adobe Premiere</w:t>
+      </w:r>
+    </w:p>
+    <w:p>
+      <w:pPr>
+        <w:numPr>
+          <w:ilvl w:val="1"/>
+          <w:numId w:val="2"/>
+        </w:numPr>
+        <w:spacing w:line="256" w:lineRule="auto"/>
+      </w:pPr>
+      <w:r>
+        <w:t>Hardware</w:t>
+      </w:r>
+    </w:p>
+    <w:p>
+      <w:pPr>
+        <w:numPr>
+          <w:ilvl w:val="2"/>
+          <w:numId w:val="2"/>
+        </w:numPr>
+        <w:spacing w:line="256" w:lineRule="auto"/>
+      </w:pPr>
+      <w:r>
+        <w:t>Raspberry Pi</w:t>
+      </w:r>
+    </w:p>
+    <w:p>
+      <w:pPr>
+        <w:numPr>
+          <w:ilvl w:val="2"/>
+          <w:numId w:val="2"/>
+        </w:numPr>
+        <w:spacing w:line="256" w:lineRule="auto"/>
+      </w:pPr>
+      <w:r>
+        <w:t>Raspberry Pi Camera Module V2</w:t>
+      </w:r>
+    </w:p>
+    <w:p>
+      <w:pPr>
+        <w:numPr>
+          <w:ilvl w:val="0"/>
+          <w:numId w:val="2"/>
+        </w:numPr>
+        <w:spacing w:line="256" w:lineRule="auto"/>
+      </w:pPr>
+      <w:r>
+        <w:t>Project Timeline</w:t>
+      </w:r>
+    </w:p>
+    <w:p>
+      <w:pPr>
+        <w:numPr>
+          <w:ilvl w:val="1"/>
+          <w:numId w:val="2"/>
+        </w:numPr>
+        <w:spacing w:line="256" w:lineRule="auto"/>
+      </w:pPr>
+      <w:r>
+        <w:t>September – October 2019</w:t>
+      </w:r>
+    </w:p>
+    <w:p>
+      <w:pPr>
+        <w:numPr>
+          <w:ilvl w:val="2"/>
+          <w:numId w:val="2"/>
+        </w:numPr>
+        <w:spacing w:line="256" w:lineRule="auto"/>
+      </w:pPr>
+      <w:r>
+        <w:t>I began my part of the project by researching the best way to achieve the embedded system setup. We meet with our potential client, a researcher at a university, to talk more about the process that scientist go through when identifying moths. I came up with a drawn mockup of the system so that I could see what equipment/pieces would need to be purchased. I sent the list to our project manager and made the mockup using a cardboard box. I attempted to use Cron, a Linus scheduler, to run the program every few seconds so that we could capture the images of moths periodically. This was not successful, and I went back to revision stage.</w:t>
+      </w:r>
+    </w:p>
+    <w:p>
+      <w:pPr>
+        <w:numPr>
+          <w:ilvl w:val="1"/>
+          <w:numId w:val="2"/>
+        </w:numPr>
+        <w:spacing w:line="256" w:lineRule="auto"/>
+      </w:pPr>
+      <w:r>
+        <w:t>November – December 2019</w:t>
+      </w:r>
+    </w:p>
+    <w:p>
+      <w:pPr>
+        <w:numPr>
+          <w:ilvl w:val="2"/>
+          <w:numId w:val="2"/>
+        </w:numPr>
+        <w:spacing w:line="256" w:lineRule="auto"/>
+      </w:pPr>
+      <w:r>
+        <w:lastRenderedPageBreak/>
+        <w:t xml:space="preserve">I continued to try to come up with a more intuitive solution to the problem of taking pictures. I was still attempting to do a time-based system. I used the timer function in python to sleep the system before taking more images. My project manager suggested that I </w:t>
       </w:r>
       <w:proofErr w:type="gramStart"/>
       <w:r>
-        <w:t>people</w:t>
+        <w:t>look into</w:t>
       </w:r>
       <w:proofErr w:type="gramEnd"/>
       <w:r>
-        <w:t xml:space="preserve"> and we were each assigned to the three different parts. I oversaw the first part, the embedded system that would take the pictures. </w:t>
-      </w:r>
-    </w:p>
-    <w:p>
-      <w:pPr>
-        <w:numPr>
-          <w:ilvl w:val="0"/>
-          <w:numId w:val="1"/>
-        </w:numPr>
-      </w:pPr>
-      <w:r>
-        <w:t>Software/Hardware Used</w:t>
+        <w:t xml:space="preserve"> motion detection to trigger the camera. They said I should use OpenCV, an open-source computer vision library, which would give me the capability to do just that without any additional hardware.  By the end of December, I had the system prototype, and it was taking images based on time elapsed. I also integrated AWS S3 buckets with my code to upload images taken on the Raspberry Pi directly to the cloud.</w:t>
       </w:r>
     </w:p>
     <w:p>
       <w:pPr>
         <w:numPr>
           <w:ilvl w:val="1"/>
-          <w:numId w:val="1"/>
-        </w:numPr>
-      </w:pPr>
-      <w:r>
-        <w:t>Software/Libraries</w:t>
+          <w:numId w:val="2"/>
+        </w:numPr>
+        <w:spacing w:line="256" w:lineRule="auto"/>
+      </w:pPr>
+      <w:r>
+        <w:t>Winter Break</w:t>
       </w:r>
     </w:p>
     <w:p>
       <w:pPr>
         <w:numPr>
           <w:ilvl w:val="2"/>
-          <w:numId w:val="1"/>
-        </w:numPr>
-      </w:pPr>
-      <w:r>
-        <w:t>Amazon AWS Client (AWSCLI) for Raspberry Pi</w:t>
+          <w:numId w:val="2"/>
+        </w:numPr>
+        <w:spacing w:line="256" w:lineRule="auto"/>
+      </w:pPr>
+      <w:r>
+        <w:t>I attempted to download OpenCV. I tried many times, but I could not figure out how to download and install the software successfully onto the Raspberry Pi. I instead worked on a 3D print for the system by using Autodesk Fusion 360.</w:t>
+      </w:r>
+    </w:p>
+    <w:p>
+      <w:pPr>
+        <w:numPr>
+          <w:ilvl w:val="1"/>
+          <w:numId w:val="2"/>
+        </w:numPr>
+        <w:spacing w:line="256" w:lineRule="auto"/>
+      </w:pPr>
+      <w:r>
+        <w:t>January – March 2020</w:t>
       </w:r>
     </w:p>
     <w:p>
       <w:pPr>
         <w:numPr>
           <w:ilvl w:val="2"/>
-          <w:numId w:val="1"/>
-        </w:numPr>
-      </w:pPr>
-      <w:r>
-        <w:t>OpenCV Library</w:t>
+          <w:numId w:val="2"/>
+        </w:numPr>
+        <w:spacing w:line="256" w:lineRule="auto"/>
+      </w:pPr>
+      <w:r>
+        <w:t>When I got back, my project manager gave me a Passive infrared sensor (PIR) sensor because OpenCV was not downloading onto the Raspberry Pi. I wrote code so that motion detection with the sensor was working. I was then able to get OpenCV to download and write the code for motion detection with software. I found a useful library created by PyImageSearch which helps with the motion detection image processing for OpenCV. Now the project supports both modes of motion detection. Since I finished my part, I started working on the website design. My team and I began making low fidelity designs on paper to get an idea of what information we would need to have on the website for scientist to properly use. I then used the online tool Figma to come up with a high-fidelity design for the website.</w:t>
       </w:r>
     </w:p>
     <w:p>
       <w:pPr>
         <w:numPr>
           <w:ilvl w:val="2"/>
-          <w:numId w:val="1"/>
-        </w:numPr>
-      </w:pPr>
-      <w:proofErr w:type="spellStart"/>
-      <w:r>
-        <w:t>PyImages</w:t>
-      </w:r>
-      <w:proofErr w:type="spellEnd"/>
-      <w:r>
-        <w:t xml:space="preserve"> </w:t>
-      </w:r>
-      <w:proofErr w:type="spellStart"/>
-      <w:r>
-        <w:t>Imutlis</w:t>
-      </w:r>
-      <w:proofErr w:type="spellEnd"/>
-      <w:r>
-        <w:t xml:space="preserve"> package</w:t>
-      </w:r>
-    </w:p>
-    <w:p>
-      <w:pPr>
-        <w:numPr>
-          <w:ilvl w:val="2"/>
-          <w:numId w:val="1"/>
-        </w:numPr>
-      </w:pPr>
-      <w:r>
-        <w:t>Figma</w:t>
-      </w:r>
-    </w:p>
-    <w:p>
-      <w:pPr>
-        <w:numPr>
-          <w:ilvl w:val="2"/>
-          <w:numId w:val="1"/>
-        </w:numPr>
-      </w:pPr>
-      <w:r>
-        <w:t>Autodesk Fusion 360</w:t>
-      </w:r>
-    </w:p>
-    <w:p>
-      <w:pPr>
-        <w:numPr>
-          <w:ilvl w:val="2"/>
-          <w:numId w:val="1"/>
-        </w:numPr>
-      </w:pPr>
-      <w:r>
-        <w:t>Adobe Premiere</w:t>
-      </w:r>
-    </w:p>
-    <w:p>
-      <w:pPr>
-        <w:numPr>
-          <w:ilvl w:val="1"/>
-          <w:numId w:val="1"/>
-        </w:numPr>
-      </w:pPr>
-      <w:r>
-        <w:t>Hardware</w:t>
-      </w:r>
-    </w:p>
-    <w:p>
-      <w:pPr>
-        <w:numPr>
-          <w:ilvl w:val="2"/>
-          <w:numId w:val="1"/>
-        </w:numPr>
-      </w:pPr>
-      <w:r>
-        <w:t>Raspberry Pi</w:t>
-      </w:r>
-    </w:p>
-    <w:p>
-      <w:pPr>
-        <w:numPr>
-          <w:ilvl w:val="2"/>
-          <w:numId w:val="1"/>
-        </w:numPr>
-      </w:pPr>
-      <w:r>
-        <w:t>Raspberry Pi Camera Module V2</w:t>
-      </w:r>
-    </w:p>
-    <w:p>
-      <w:pPr>
-        <w:numPr>
-          <w:ilvl w:val="0"/>
-          <w:numId w:val="1"/>
-        </w:numPr>
-      </w:pPr>
-      <w:r>
-        <w:t>Project Timeline</w:t>
-      </w:r>
-    </w:p>
-    <w:p>
-      <w:pPr>
-        <w:numPr>
-          <w:ilvl w:val="1"/>
-          <w:numId w:val="1"/>
-        </w:numPr>
-      </w:pPr>
-      <w:r>
-        <w:t>September - October 2019</w:t>
-      </w:r>
-    </w:p>
-    <w:p>
-      <w:pPr>
-        <w:numPr>
-          <w:ilvl w:val="2"/>
-          <w:numId w:val="1"/>
-        </w:numPr>
-      </w:pPr>
-      <w:r>
-        <w:t xml:space="preserve">I began my part of the project by researching the best way to achieve the Embedded system setup. We meet with our potential client, a researcher at a university to talk more about the process that scientist go through when identifying moths. I came up with a drawn mockup of the system so that I could see what equipment/pieces would need to be purchased. I sent the list to our project manager and made the mockup using a cardboard box. I attempted to use Cron, a </w:t>
-      </w:r>
-      <w:proofErr w:type="spellStart"/>
-      <w:r>
-        <w:t>linus</w:t>
-      </w:r>
-      <w:proofErr w:type="spellEnd"/>
-      <w:r>
-        <w:t xml:space="preserve"> scheduler to run the program every few seconds so that we could capture the images of moths periodically. This was not </w:t>
-      </w:r>
-      <w:proofErr w:type="gramStart"/>
-      <w:r>
-        <w:t>successful</w:t>
-      </w:r>
-      <w:proofErr w:type="gramEnd"/>
-      <w:r>
-        <w:t xml:space="preserve"> and I went back to revision stage</w:t>
-      </w:r>
-    </w:p>
-    <w:p>
-      <w:pPr>
-        <w:numPr>
-          <w:ilvl w:val="1"/>
-          <w:numId w:val="1"/>
-        </w:numPr>
-      </w:pPr>
-      <w:r>
-        <w:t>November - December 2019</w:t>
-      </w:r>
-    </w:p>
-    <w:p>
-      <w:pPr>
-        <w:numPr>
-          <w:ilvl w:val="2"/>
-          <w:numId w:val="1"/>
-        </w:numPr>
-      </w:pPr>
-      <w:r>
-        <w:lastRenderedPageBreak/>
-        <w:t xml:space="preserve">I continued to try to come up with a more intuitive solution to the problem of taking pictures. I was still attempting to do a </w:t>
-      </w:r>
-      <w:proofErr w:type="gramStart"/>
-      <w:r>
-        <w:t>time based</w:t>
-      </w:r>
-      <w:proofErr w:type="gramEnd"/>
-      <w:r>
-        <w:t xml:space="preserve"> system. I used the timer function in python to sleep the system before taking more images. My project manager suggested that I </w:t>
-      </w:r>
-      <w:proofErr w:type="gramStart"/>
-      <w:r>
-        <w:t>look into</w:t>
-      </w:r>
-      <w:proofErr w:type="gramEnd"/>
-      <w:r>
-        <w:t xml:space="preserve"> motion detection to trigger the camera. They said I should use OpenCV, an </w:t>
-      </w:r>
-      <w:proofErr w:type="gramStart"/>
-      <w:r>
-        <w:t>open source</w:t>
-      </w:r>
-      <w:proofErr w:type="gramEnd"/>
-      <w:r>
-        <w:t xml:space="preserve"> computer vision library, which would give me the capability to do just that without any additional hardware.  By the end of December, I had the system prototype and images were taken based on time elapsed. I also integrated AWS S3 buckets with my code to upload images taken on the Raspberry Pi directly to the cloud.</w:t>
-      </w:r>
-    </w:p>
-    <w:p>
-      <w:pPr>
-        <w:numPr>
-          <w:ilvl w:val="1"/>
-          <w:numId w:val="1"/>
-        </w:numPr>
-      </w:pPr>
-      <w:r>
-        <w:t>Winter Break</w:t>
-      </w:r>
-    </w:p>
-    <w:p>
-      <w:pPr>
-        <w:numPr>
-          <w:ilvl w:val="2"/>
-          <w:numId w:val="1"/>
-        </w:numPr>
-      </w:pPr>
-      <w:r>
-        <w:t>I attempted to download OpenCV. Many attempts were had but I could not figure out how to download and install the software successfully onto the Raspberry Pi. I instead worked on a 3D print for the system by using Autodesk Fusion 360.</w:t>
-      </w:r>
-    </w:p>
-    <w:p>
-      <w:pPr>
-        <w:numPr>
-          <w:ilvl w:val="1"/>
-          <w:numId w:val="1"/>
-        </w:numPr>
-      </w:pPr>
-      <w:r>
-        <w:t>January - March 2020</w:t>
-      </w:r>
-    </w:p>
-    <w:p>
-      <w:pPr>
-        <w:numPr>
-          <w:ilvl w:val="2"/>
-          <w:numId w:val="1"/>
-        </w:numPr>
-      </w:pPr>
-      <w:r>
-        <w:t xml:space="preserve">When I got back, my project manager gave me a Passive infrared sensor (PIR) sensor because OpenCV was not downloading onto the Raspberry Pi. I wrote code so that motion detection with the sensor was working. I was then able to get OpenCV to download and write the code for motion detection with software. I found a useful library created by </w:t>
-      </w:r>
-      <w:proofErr w:type="spellStart"/>
-      <w:r>
-        <w:t>PyImageSearch</w:t>
-      </w:r>
-      <w:proofErr w:type="spellEnd"/>
-      <w:r>
-        <w:t xml:space="preserve"> which helps with the motion </w:t>
-      </w:r>
-      <w:proofErr w:type="spellStart"/>
-      <w:r>
-        <w:t>dection</w:t>
-      </w:r>
-      <w:proofErr w:type="spellEnd"/>
-      <w:r>
-        <w:t xml:space="preserve"> image processing for OpenCV. Now the project supports both modes of motion detection. Since my part was finished, I started working on the website design. My team and I began making low fidelity designs on paper to get an idea of what information we would need to have on the website for scientist to properly use. I then used the online tool Figma to come up with a </w:t>
-      </w:r>
-      <w:proofErr w:type="gramStart"/>
-      <w:r>
-        <w:t>high fidelity</w:t>
-      </w:r>
-      <w:proofErr w:type="gramEnd"/>
-      <w:r>
-        <w:t xml:space="preserve"> design for the website.</w:t>
-      </w:r>
-    </w:p>
-    <w:p>
-      <w:pPr>
-        <w:numPr>
-          <w:ilvl w:val="2"/>
-          <w:numId w:val="1"/>
-        </w:numPr>
+          <w:numId w:val="2"/>
+        </w:numPr>
+        <w:spacing w:line="256" w:lineRule="auto"/>
       </w:pPr>
       <w:hyperlink r:id="rId10" w:tgtFrame="_blank" w:history="1">
         <w:r>
@@ -641,8 +572,9 @@
       <w:pPr>
         <w:numPr>
           <w:ilvl w:val="1"/>
-          <w:numId w:val="1"/>
-        </w:numPr>
+          <w:numId w:val="2"/>
+        </w:numPr>
+        <w:spacing w:line="256" w:lineRule="auto"/>
       </w:pPr>
       <w:r>
         <w:t>Spring Break</w:t>
@@ -652,8 +584,9 @@
       <w:pPr>
         <w:numPr>
           <w:ilvl w:val="2"/>
-          <w:numId w:val="1"/>
-        </w:numPr>
+          <w:numId w:val="2"/>
+        </w:numPr>
+        <w:spacing w:line="256" w:lineRule="auto"/>
       </w:pPr>
       <w:r>
         <w:t>Covid-19 closes universities across the country, including mine. Many of the plans of the project had to be stopped to compensate for the limited capabilities of school at home.</w:t>
@@ -663,19 +596,21 @@
       <w:pPr>
         <w:numPr>
           <w:ilvl w:val="1"/>
-          <w:numId w:val="1"/>
-        </w:numPr>
-      </w:pPr>
-      <w:r>
-        <w:t>April - May 2020</w:t>
+          <w:numId w:val="2"/>
+        </w:numPr>
+        <w:spacing w:line="256" w:lineRule="auto"/>
+      </w:pPr>
+      <w:r>
+        <w:t>April – May 2020</w:t>
       </w:r>
     </w:p>
     <w:p>
       <w:pPr>
         <w:numPr>
           <w:ilvl w:val="2"/>
-          <w:numId w:val="1"/>
-        </w:numPr>
+          <w:numId w:val="2"/>
+        </w:numPr>
+        <w:spacing w:line="256" w:lineRule="auto"/>
       </w:pPr>
       <w:r>
         <w:t>We revised some parts of the project after advising from our product manager and turned in our final package.</w:t>
@@ -685,8 +620,9 @@
       <w:pPr>
         <w:numPr>
           <w:ilvl w:val="1"/>
-          <w:numId w:val="1"/>
-        </w:numPr>
+          <w:numId w:val="2"/>
+        </w:numPr>
+        <w:spacing w:line="256" w:lineRule="auto"/>
       </w:pPr>
       <w:r>
         <w:t>Future of the Project</w:t>
@@ -696,15 +632,18 @@
       <w:pPr>
         <w:numPr>
           <w:ilvl w:val="2"/>
-          <w:numId w:val="1"/>
-        </w:numPr>
-      </w:pPr>
+          <w:numId w:val="2"/>
+        </w:numPr>
+        <w:spacing w:line="256" w:lineRule="auto"/>
+      </w:pPr>
+      <w:r>
+        <w:t xml:space="preserve">In the future, the project will be continued by more seniors in the computer science department of my university. We left documentation and </w:t>
+      </w:r>
       <w:r>
         <w:lastRenderedPageBreak/>
-        <w:t>In the future, the project will be continued by more seniors in the computer science department of my university. We left documentation and specifications to ensure a clear transition between our team to the next. We also outlined additional features that can be made to make a more concrete product for the scientists to use.</w:t>
-      </w:r>
-    </w:p>
-    <w:p/>
+        <w:t>specifications to ensure a clear transition between our team to the next. We also outlined additional features that can be made to make a more concrete product for the scientists to use.</w:t>
+      </w:r>
+    </w:p>
     <w:p>
       <w:r>
         <w:rPr>
@@ -754,23 +693,7 @@
       </w:r>
       <w:r>
         <w:tab/>
-        <w:t xml:space="preserve">@ </w:t>
-      </w:r>
-      <w:proofErr w:type="spellStart"/>
-      <w:r>
-        <w:t>Hirshhorn</w:t>
-      </w:r>
-      <w:proofErr w:type="spellEnd"/>
-      <w:r>
-        <w:t xml:space="preserve"> in Washington, D.C. - Pat </w:t>
-      </w:r>
-      <w:proofErr w:type="spellStart"/>
-      <w:r>
-        <w:t>Steir</w:t>
-      </w:r>
-      <w:proofErr w:type="spellEnd"/>
-      <w:r>
-        <w:t xml:space="preserve"> - Color Wheel</w:t>
+        <w:t>@ Hirshhorn in Washington, D.C. - Pat Steir - Color Wheel</w:t>
       </w:r>
     </w:p>
     <w:sectPr>
@@ -938,6 +861,18 @@
   </w:abstractNum>
   <w:num w:numId="1">
     <w:abstractNumId w:val="0"/>
+  </w:num>
+  <w:num w:numId="2">
+    <w:abstractNumId w:val="0"/>
+    <w:lvlOverride w:ilvl="0"/>
+    <w:lvlOverride w:ilvl="1"/>
+    <w:lvlOverride w:ilvl="2"/>
+    <w:lvlOverride w:ilvl="3"/>
+    <w:lvlOverride w:ilvl="4"/>
+    <w:lvlOverride w:ilvl="5"/>
+    <w:lvlOverride w:ilvl="6"/>
+    <w:lvlOverride w:ilvl="7"/>
+    <w:lvlOverride w:ilvl="8"/>
   </w:num>
 </w:numbering>
 </file>

</xml_diff>